<commit_message>
ragas eval file added
</commit_message>
<xml_diff>
--- a/ClinicalAI.docx
+++ b/ClinicalAI.docx
@@ -284,20 +284,17 @@
         <w:rPr>
           <w:b/>
           <w:bCs/>
-          <w:sz w:val="22"/>
-          <w:szCs w:val="20"/>
         </w:rPr>
       </w:pPr>
       <w:r>
         <w:rPr>
           <w:b/>
           <w:bCs/>
-          <w:sz w:val="22"/>
-          <w:szCs w:val="20"/>
         </w:rPr>
         <w:t>Section-A (collecting and cleaning the dataset)</w:t>
       </w:r>
     </w:p>
+    <w:p/>
     <w:p>
       <w:pPr>
         <w:pStyle w:val="Heading3"/>
@@ -424,10 +421,13 @@
         <w:jc w:val="center"/>
       </w:pPr>
       <w:r>
+        <w:rPr>
+          <w:noProof/>
+        </w:rPr>
         <w:drawing>
-          <wp:inline distT="0" distB="0" distL="0" distR="0" wp14:anchorId="25DF1615" wp14:editId="645BA146">
-            <wp:extent cx="3663388" cy="1843566"/>
-            <wp:effectExtent l="0" t="0" r="0" b="4445"/>
+          <wp:inline distT="0" distB="0" distL="0" distR="0" wp14:anchorId="25DF1615" wp14:editId="72A3EABA">
+            <wp:extent cx="3402957" cy="1712507"/>
+            <wp:effectExtent l="0" t="0" r="7620" b="2540"/>
             <wp:docPr id="2035163803" name="Picture 1"/>
             <wp:cNvGraphicFramePr>
               <a:graphicFrameLocks xmlns:a="http://schemas.openxmlformats.org/drawingml/2006/main" noChangeAspect="1"/>
@@ -448,7 +448,7 @@
                   <pic:spPr>
                     <a:xfrm>
                       <a:off x="0" y="0"/>
-                      <a:ext cx="3678275" cy="1851058"/>
+                      <a:ext cx="3428305" cy="1725263"/>
                     </a:xfrm>
                     <a:prstGeom prst="rect">
                       <a:avLst/>
@@ -482,10 +482,13 @@
         <w:jc w:val="center"/>
       </w:pPr>
       <w:r>
+        <w:rPr>
+          <w:noProof/>
+        </w:rPr>
         <w:drawing>
-          <wp:inline distT="0" distB="0" distL="0" distR="0" wp14:anchorId="685B22F6" wp14:editId="28D43374">
-            <wp:extent cx="3862562" cy="1273215"/>
-            <wp:effectExtent l="0" t="0" r="5080" b="3175"/>
+          <wp:inline distT="0" distB="0" distL="0" distR="0" wp14:anchorId="685B22F6" wp14:editId="0BCCBFBC">
+            <wp:extent cx="3420319" cy="1127438"/>
+            <wp:effectExtent l="0" t="0" r="0" b="0"/>
             <wp:docPr id="2128765542" name="Picture 1"/>
             <wp:cNvGraphicFramePr>
               <a:graphicFrameLocks xmlns:a="http://schemas.openxmlformats.org/drawingml/2006/main" noChangeAspect="1"/>
@@ -506,7 +509,7 @@
                   <pic:spPr>
                     <a:xfrm>
                       <a:off x="0" y="0"/>
-                      <a:ext cx="3874783" cy="1277243"/>
+                      <a:ext cx="3455198" cy="1138935"/>
                     </a:xfrm>
                     <a:prstGeom prst="rect">
                       <a:avLst/>
@@ -560,6 +563,7 @@
       </w:pPr>
       <w:r>
         <w:rPr>
+          <w:noProof/>
           <w:sz w:val="20"/>
           <w:szCs w:val="20"/>
         </w:rPr>
@@ -626,6 +630,7 @@
       </w:pPr>
       <w:r>
         <w:rPr>
+          <w:noProof/>
           <w:sz w:val="20"/>
           <w:szCs w:val="20"/>
         </w:rPr>
@@ -799,6 +804,8 @@
       </w:pPr>
       <w:r>
         <w:rPr>
+          <w:b/>
+          <w:bCs/>
           <w:sz w:val="20"/>
           <w:szCs w:val="20"/>
         </w:rPr>
@@ -806,10 +813,36 @@
       </w:r>
       <w:r>
         <w:rPr>
-          <w:sz w:val="20"/>
-          <w:szCs w:val="20"/>
-        </w:rPr>
-        <w:t>_html.py (</w:t>
+          <w:b/>
+          <w:bCs/>
+          <w:sz w:val="20"/>
+          <w:szCs w:val="20"/>
+        </w:rPr>
+        <w:t>_html.py</w:t>
+      </w:r>
+      <w:r>
+        <w:rPr>
+          <w:sz w:val="20"/>
+          <w:szCs w:val="20"/>
+        </w:rPr>
+        <w:t xml:space="preserve"> </w:t>
+      </w:r>
+    </w:p>
+    <w:p>
+      <w:pPr>
+        <w:pStyle w:val="ListParagraph"/>
+        <w:jc w:val="both"/>
+        <w:rPr>
+          <w:sz w:val="20"/>
+          <w:szCs w:val="20"/>
+        </w:rPr>
+      </w:pPr>
+      <w:r>
+        <w:rPr>
+          <w:sz w:val="20"/>
+          <w:szCs w:val="20"/>
+        </w:rPr>
+        <w:t>(</w:t>
       </w:r>
       <w:hyperlink r:id="rId19" w:history="1">
         <w:r>
@@ -848,15 +881,6 @@
     </w:p>
     <w:p>
       <w:pPr>
-        <w:jc w:val="both"/>
-        <w:rPr>
-          <w:sz w:val="20"/>
-          <w:szCs w:val="20"/>
-        </w:rPr>
-      </w:pPr>
-    </w:p>
-    <w:p>
-      <w:pPr>
         <w:pStyle w:val="ListParagraph"/>
         <w:numPr>
           <w:ilvl w:val="0"/>
@@ -870,10 +894,36 @@
       </w:pPr>
       <w:r>
         <w:rPr>
-          <w:sz w:val="20"/>
-          <w:szCs w:val="20"/>
-        </w:rPr>
-        <w:t>get_div.py (</w:t>
+          <w:b/>
+          <w:bCs/>
+          <w:sz w:val="20"/>
+          <w:szCs w:val="20"/>
+        </w:rPr>
+        <w:t>get_div.py</w:t>
+      </w:r>
+      <w:r>
+        <w:rPr>
+          <w:sz w:val="20"/>
+          <w:szCs w:val="20"/>
+        </w:rPr>
+        <w:t xml:space="preserve"> </w:t>
+      </w:r>
+    </w:p>
+    <w:p>
+      <w:pPr>
+        <w:pStyle w:val="ListParagraph"/>
+        <w:jc w:val="both"/>
+        <w:rPr>
+          <w:sz w:val="20"/>
+          <w:szCs w:val="20"/>
+        </w:rPr>
+      </w:pPr>
+      <w:r>
+        <w:rPr>
+          <w:sz w:val="20"/>
+          <w:szCs w:val="20"/>
+        </w:rPr>
+        <w:t>(</w:t>
       </w:r>
       <w:hyperlink r:id="rId20" w:history="1">
         <w:r>
@@ -940,15 +990,6 @@
     </w:p>
     <w:p>
       <w:pPr>
-        <w:jc w:val="both"/>
-        <w:rPr>
-          <w:sz w:val="20"/>
-          <w:szCs w:val="20"/>
-        </w:rPr>
-      </w:pPr>
-    </w:p>
-    <w:p>
-      <w:pPr>
         <w:pStyle w:val="ListParagraph"/>
         <w:numPr>
           <w:ilvl w:val="0"/>
@@ -956,16 +997,37 @@
         </w:numPr>
         <w:jc w:val="both"/>
         <w:rPr>
-          <w:sz w:val="20"/>
-          <w:szCs w:val="20"/>
-        </w:rPr>
-      </w:pPr>
-      <w:r>
-        <w:rPr>
-          <w:sz w:val="20"/>
-          <w:szCs w:val="20"/>
-        </w:rPr>
-        <w:t>delete_html.py (</w:t>
+          <w:b/>
+          <w:bCs/>
+          <w:sz w:val="20"/>
+          <w:szCs w:val="20"/>
+        </w:rPr>
+      </w:pPr>
+      <w:r>
+        <w:rPr>
+          <w:b/>
+          <w:bCs/>
+          <w:sz w:val="20"/>
+          <w:szCs w:val="20"/>
+        </w:rPr>
+        <w:t xml:space="preserve">delete_html.py </w:t>
+      </w:r>
+    </w:p>
+    <w:p>
+      <w:pPr>
+        <w:pStyle w:val="ListParagraph"/>
+        <w:jc w:val="both"/>
+        <w:rPr>
+          <w:sz w:val="20"/>
+          <w:szCs w:val="20"/>
+        </w:rPr>
+      </w:pPr>
+      <w:r>
+        <w:rPr>
+          <w:sz w:val="20"/>
+          <w:szCs w:val="20"/>
+        </w:rPr>
+        <w:t>(</w:t>
       </w:r>
       <w:hyperlink r:id="rId21" w:history="1">
         <w:r>
@@ -1025,15 +1087,6 @@
     </w:p>
     <w:p>
       <w:pPr>
-        <w:jc w:val="both"/>
-        <w:rPr>
-          <w:sz w:val="20"/>
-          <w:szCs w:val="20"/>
-        </w:rPr>
-      </w:pPr>
-    </w:p>
-    <w:p>
-      <w:pPr>
         <w:pStyle w:val="ListParagraph"/>
         <w:numPr>
           <w:ilvl w:val="0"/>
@@ -1041,16 +1094,37 @@
         </w:numPr>
         <w:jc w:val="both"/>
         <w:rPr>
-          <w:sz w:val="20"/>
-          <w:szCs w:val="20"/>
-        </w:rPr>
-      </w:pPr>
-      <w:r>
-        <w:rPr>
-          <w:sz w:val="20"/>
-          <w:szCs w:val="20"/>
-        </w:rPr>
-        <w:t>append_pis.py (</w:t>
+          <w:b/>
+          <w:bCs/>
+          <w:sz w:val="20"/>
+          <w:szCs w:val="20"/>
+        </w:rPr>
+      </w:pPr>
+      <w:r>
+        <w:rPr>
+          <w:b/>
+          <w:bCs/>
+          <w:sz w:val="20"/>
+          <w:szCs w:val="20"/>
+        </w:rPr>
+        <w:t xml:space="preserve">append_pis.py </w:t>
+      </w:r>
+    </w:p>
+    <w:p>
+      <w:pPr>
+        <w:pStyle w:val="ListParagraph"/>
+        <w:jc w:val="both"/>
+        <w:rPr>
+          <w:sz w:val="20"/>
+          <w:szCs w:val="20"/>
+        </w:rPr>
+      </w:pPr>
+      <w:r>
+        <w:rPr>
+          <w:sz w:val="20"/>
+          <w:szCs w:val="20"/>
+        </w:rPr>
+        <w:t>(</w:t>
       </w:r>
       <w:hyperlink r:id="rId22" w:history="1">
         <w:r>
@@ -1086,13 +1160,299 @@
         </w:rPr>
         <w:t xml:space="preserve">This script processes a CSV file of clinical trials, downloads each trial's webpage, extracts principal investigator names, updates a </w:t>
       </w:r>
+      <w:r>
+        <w:rPr>
+          <w:sz w:val="20"/>
+          <w:szCs w:val="20"/>
+        </w:rPr>
+        <w:t>dataframe</w:t>
+      </w:r>
+      <w:r>
+        <w:rPr>
+          <w:sz w:val="20"/>
+          <w:szCs w:val="20"/>
+        </w:rPr>
+        <w:t xml:space="preserve"> with this information, deletes the downloaded HTML, and saves the results to a new CSV file.</w:t>
+      </w:r>
+    </w:p>
+    <w:p>
+      <w:pPr>
+        <w:jc w:val="both"/>
+        <w:rPr>
+          <w:sz w:val="20"/>
+          <w:szCs w:val="20"/>
+        </w:rPr>
+      </w:pPr>
+      <w:r>
+        <w:rPr>
+          <w:sz w:val="20"/>
+          <w:szCs w:val="20"/>
+        </w:rPr>
+        <w:t xml:space="preserve">The file titled append_pis.py is the main file that is to be run, and the others </w:t>
+      </w:r>
+      <w:r>
+        <w:rPr>
+          <w:sz w:val="20"/>
+          <w:szCs w:val="20"/>
+        </w:rPr>
+        <w:t xml:space="preserve">are basically helper functions. The paths used within the code should be changed, to match the locations of the files on other systems. </w:t>
+      </w:r>
+    </w:p>
+    <w:p>
+      <w:pPr>
+        <w:pStyle w:val="Heading3"/>
+        <w:numPr>
+          <w:ilvl w:val="0"/>
+          <w:numId w:val="19"/>
+        </w:numPr>
+        <w:jc w:val="both"/>
+        <w:rPr>
+          <w:b/>
+          <w:bCs/>
+          <w:sz w:val="22"/>
+          <w:szCs w:val="22"/>
+        </w:rPr>
+      </w:pPr>
+      <w:r>
+        <w:rPr>
+          <w:b/>
+          <w:bCs/>
+          <w:sz w:val="22"/>
+          <w:szCs w:val="22"/>
+        </w:rPr>
+        <w:t>Combining Collected Data and Cleaning Up</w:t>
+      </w:r>
+    </w:p>
+    <w:p>
+      <w:pPr>
+        <w:jc w:val="both"/>
+        <w:rPr>
+          <w:sz w:val="20"/>
+          <w:szCs w:val="20"/>
+        </w:rPr>
+      </w:pPr>
+      <w:r>
+        <w:rPr>
+          <w:sz w:val="20"/>
+          <w:szCs w:val="20"/>
+        </w:rPr>
+        <w:t xml:space="preserve">The data collected from different diseases are to be put in a single .csv file. This is done by appending the name of the disease the trial is associated with, at the beginning of each record. This can be found here: </w:t>
+      </w:r>
+      <w:hyperlink r:id="rId23" w:history="1">
+        <w:r>
+          <w:rPr>
+            <w:rStyle w:val="Hyperlink"/>
+            <w:sz w:val="20"/>
+            <w:szCs w:val="20"/>
+          </w:rPr>
+          <w:t>https://github.com/Narpear/HeCiX/blob/main/clinical_trials/6_Diseases_With_PI%20-%20Sheet1.csv</w:t>
+        </w:r>
+      </w:hyperlink>
+      <w:r>
+        <w:rPr>
+          <w:sz w:val="20"/>
+          <w:szCs w:val="20"/>
+        </w:rPr>
+        <w:t xml:space="preserve">. </w:t>
+      </w:r>
+    </w:p>
+    <w:p>
+      <w:pPr>
+        <w:jc w:val="both"/>
+        <w:rPr>
+          <w:sz w:val="20"/>
+          <w:szCs w:val="20"/>
+        </w:rPr>
+      </w:pPr>
+      <w:r>
+        <w:rPr>
+          <w:sz w:val="20"/>
+          <w:szCs w:val="20"/>
+        </w:rPr>
+        <w:t xml:space="preserve">The columns with multiple values </w:t>
+      </w:r>
+      <w:r>
+        <w:rPr>
+          <w:sz w:val="20"/>
+          <w:szCs w:val="20"/>
+        </w:rPr>
+        <w:t>(</w:t>
+      </w:r>
+      <w:r>
+        <w:rPr>
+          <w:sz w:val="20"/>
+          <w:szCs w:val="20"/>
+        </w:rPr>
+        <w:t>principal investigators, c</w:t>
+      </w:r>
+      <w:r>
+        <w:rPr>
+          <w:sz w:val="20"/>
+          <w:szCs w:val="20"/>
+        </w:rPr>
+        <w:t xml:space="preserve">onditions, locations, and interventions) are split into separate columns. These cells are left blank for records that do not have multiple values. </w:t>
+      </w:r>
+      <w:r>
+        <w:rPr>
+          <w:sz w:val="20"/>
+          <w:szCs w:val="20"/>
+        </w:rPr>
+        <w:t>This can be found here:</w:t>
+      </w:r>
+      <w:r>
+        <w:rPr>
+          <w:sz w:val="20"/>
+          <w:szCs w:val="20"/>
+        </w:rPr>
+        <w:t xml:space="preserve"> </w:t>
+      </w:r>
+      <w:hyperlink r:id="rId24" w:history="1">
+        <w:r>
+          <w:rPr>
+            <w:rStyle w:val="Hyperlink"/>
+            <w:sz w:val="20"/>
+            <w:szCs w:val="20"/>
+          </w:rPr>
+          <w:t>https://colab.research.google.com/drive/12cW196ALr-UwzGjPGPlFM4trC1o6gLkK?usp=sharing</w:t>
+        </w:r>
+      </w:hyperlink>
+      <w:r>
+        <w:rPr>
+          <w:sz w:val="20"/>
+          <w:szCs w:val="20"/>
+        </w:rPr>
+        <w:t xml:space="preserve"> </w:t>
+      </w:r>
+      <w:r>
+        <w:rPr>
+          <w:sz w:val="20"/>
+          <w:szCs w:val="20"/>
+        </w:rPr>
+        <w:t xml:space="preserve">and the code to separate columns can be found here </w:t>
+      </w:r>
+      <w:hyperlink r:id="rId25" w:history="1">
+        <w:r>
+          <w:rPr>
+            <w:rStyle w:val="Hyperlink"/>
+            <w:sz w:val="20"/>
+            <w:szCs w:val="20"/>
+          </w:rPr>
+          <w:t>https://colab.research.google.com/drive/12cW196ALr-UwzGjPGPlFM4trC1o6gLkK?usp=sharing</w:t>
+        </w:r>
+      </w:hyperlink>
+      <w:r>
+        <w:rPr>
+          <w:sz w:val="20"/>
+          <w:szCs w:val="20"/>
+        </w:rPr>
+        <w:t xml:space="preserve">. </w:t>
+      </w:r>
+    </w:p>
+    <w:p>
+      <w:pPr>
+        <w:jc w:val="both"/>
+        <w:rPr>
+          <w:sz w:val="20"/>
+          <w:szCs w:val="20"/>
+        </w:rPr>
+      </w:pPr>
+      <w:r>
+        <w:rPr>
+          <w:sz w:val="20"/>
+          <w:szCs w:val="20"/>
+        </w:rPr>
+        <w:t>Finally, special and unidentified characters are replaced with true values from the actual webpages, by manual cleaning.</w:t>
+      </w:r>
+    </w:p>
+    <w:p>
+      <w:pPr>
+        <w:jc w:val="both"/>
+        <w:rPr>
+          <w:sz w:val="20"/>
+          <w:szCs w:val="20"/>
+        </w:rPr>
+      </w:pPr>
+      <w:r>
+        <w:rPr>
+          <w:sz w:val="20"/>
+          <w:szCs w:val="20"/>
+        </w:rPr>
+        <w:t xml:space="preserve">The processed .csv file that’s ready for use can be found at </w:t>
+      </w:r>
+      <w:hyperlink r:id="rId26" w:history="1">
+        <w:r>
+          <w:rPr>
+            <w:rStyle w:val="Hyperlink"/>
+            <w:sz w:val="20"/>
+            <w:szCs w:val="20"/>
+          </w:rPr>
+          <w:t>https://github.com/Narpear/HeCiX/blob/main/clinical_trials/Cleaned%20Final%20Dataset.csv</w:t>
+        </w:r>
+      </w:hyperlink>
+    </w:p>
+    <w:p>
+      <w:pPr>
+        <w:jc w:val="both"/>
+        <w:rPr>
+          <w:sz w:val="20"/>
+          <w:szCs w:val="20"/>
+        </w:rPr>
+      </w:pPr>
+      <w:r>
+        <w:rPr>
+          <w:sz w:val="20"/>
+          <w:szCs w:val="20"/>
+        </w:rPr>
+        <w:t xml:space="preserve">This completes dataset collection and cleaning. </w:t>
+      </w:r>
+    </w:p>
+    <w:p>
+      <w:pPr>
+        <w:pStyle w:val="Heading2"/>
+        <w:jc w:val="both"/>
+        <w:rPr>
+          <w:b/>
+          <w:bCs/>
+        </w:rPr>
+      </w:pPr>
+      <w:r>
+        <w:rPr>
+          <w:b/>
+          <w:bCs/>
+        </w:rPr>
+        <w:lastRenderedPageBreak/>
+        <w:t>SECTION B</w:t>
+      </w:r>
+      <w:r>
+        <w:rPr>
+          <w:b/>
+          <w:bCs/>
+        </w:rPr>
+        <w:t xml:space="preserve"> (BUILDING THE KNOWLEDGE GRAPH)</w:t>
+      </w:r>
+    </w:p>
+    <w:p>
+      <w:pPr>
+        <w:jc w:val="both"/>
+        <w:rPr>
+          <w:sz w:val="20"/>
+          <w:szCs w:val="20"/>
+        </w:rPr>
+      </w:pPr>
+      <w:r>
+        <w:rPr>
+          <w:sz w:val="20"/>
+          <w:szCs w:val="20"/>
+        </w:rPr>
+        <w:t xml:space="preserve">The following steps are all done on </w:t>
+      </w:r>
       <w:proofErr w:type="spellStart"/>
       <w:r>
         <w:rPr>
           <w:sz w:val="20"/>
           <w:szCs w:val="20"/>
         </w:rPr>
-        <w:t>DataFrame</w:t>
+        <w:t>AuraDB</w:t>
       </w:r>
       <w:proofErr w:type="spellEnd"/>
       <w:r>
@@ -1100,17 +1460,57 @@
           <w:sz w:val="20"/>
           <w:szCs w:val="20"/>
         </w:rPr>
-        <w:t xml:space="preserve"> with this information, deletes the downloaded HTML, and saves the results to a new CSV file.</w:t>
-      </w:r>
-    </w:p>
-    <w:p>
-      <w:pPr>
+        <w:t xml:space="preserve"> (</w:t>
+      </w:r>
+      <w:hyperlink r:id="rId27" w:history="1">
+        <w:r>
+          <w:rPr>
+            <w:rStyle w:val="Hyperlink"/>
+            <w:sz w:val="20"/>
+            <w:szCs w:val="20"/>
+          </w:rPr>
+          <w:t>https://neo4j.com/cloud/platform/aura-graph-database/</w:t>
+        </w:r>
+      </w:hyperlink>
+      <w:r>
+        <w:rPr>
+          <w:sz w:val="20"/>
+          <w:szCs w:val="20"/>
+        </w:rPr>
+        <w:t>). First, you must create an instance</w:t>
+      </w:r>
+      <w:r>
+        <w:rPr>
+          <w:sz w:val="20"/>
+          <w:szCs w:val="20"/>
+        </w:rPr>
+        <w:t xml:space="preserve"> and note down the username (which is usually neo4j) and the password, or change the password if needed and store it securely. </w:t>
+      </w:r>
+    </w:p>
+    <w:p>
+      <w:pPr>
+        <w:pStyle w:val="Heading3"/>
+        <w:numPr>
+          <w:ilvl w:val="0"/>
+          <w:numId w:val="23"/>
+        </w:numPr>
         <w:jc w:val="both"/>
         <w:rPr>
-          <w:sz w:val="20"/>
-          <w:szCs w:val="20"/>
-        </w:rPr>
-      </w:pPr>
+          <w:b/>
+          <w:bCs/>
+          <w:sz w:val="22"/>
+          <w:szCs w:val="22"/>
+        </w:rPr>
+      </w:pPr>
+      <w:r>
+        <w:rPr>
+          <w:b/>
+          <w:bCs/>
+          <w:sz w:val="22"/>
+          <w:szCs w:val="22"/>
+        </w:rPr>
+        <w:t>Constructing the Schema</w:t>
+      </w:r>
     </w:p>
     <w:p>
       <w:pPr>
@@ -1125,14 +1525,73 @@
           <w:sz w:val="20"/>
           <w:szCs w:val="20"/>
         </w:rPr>
-        <w:t xml:space="preserve">The file titled append_pis.py is the main file that is to be run, and the others </w:t>
-      </w:r>
-      <w:r>
-        <w:rPr>
-          <w:sz w:val="20"/>
-          <w:szCs w:val="20"/>
-        </w:rPr>
-        <w:t xml:space="preserve">are basically helper functions. The paths used within the code should be changed, to match the locations of the files on other systems. </w:t>
+        <w:t xml:space="preserve">First, we open our instance of </w:t>
+      </w:r>
+      <w:proofErr w:type="spellStart"/>
+      <w:r>
+        <w:rPr>
+          <w:sz w:val="20"/>
+          <w:szCs w:val="20"/>
+        </w:rPr>
+        <w:t>AuraDB</w:t>
+      </w:r>
+      <w:proofErr w:type="spellEnd"/>
+      <w:r>
+        <w:rPr>
+          <w:sz w:val="20"/>
+          <w:szCs w:val="20"/>
+        </w:rPr>
+        <w:t>.</w:t>
+      </w:r>
+    </w:p>
+    <w:p>
+      <w:pPr>
+        <w:jc w:val="center"/>
+        <w:rPr>
+          <w:sz w:val="20"/>
+          <w:szCs w:val="20"/>
+        </w:rPr>
+      </w:pPr>
+      <w:r>
+        <w:rPr>
+          <w:sz w:val="20"/>
+          <w:szCs w:val="20"/>
+        </w:rPr>
+        <w:drawing>
+          <wp:inline distT="0" distB="0" distL="0" distR="0" wp14:anchorId="4E88F90D" wp14:editId="42235C84">
+            <wp:extent cx="4155413" cy="2071935"/>
+            <wp:effectExtent l="0" t="0" r="5715" b="8255"/>
+            <wp:docPr id="1022853854" name="Picture 1"/>
+            <wp:cNvGraphicFramePr>
+              <a:graphicFrameLocks xmlns:a="http://schemas.openxmlformats.org/drawingml/2006/main" noChangeAspect="1"/>
+            </wp:cNvGraphicFramePr>
+            <a:graphic xmlns:a="http://schemas.openxmlformats.org/drawingml/2006/main">
+              <a:graphicData uri="http://schemas.openxmlformats.org/drawingml/2006/picture">
+                <pic:pic xmlns:pic="http://schemas.openxmlformats.org/drawingml/2006/picture">
+                  <pic:nvPicPr>
+                    <pic:cNvPr id="1022853854" name=""/>
+                    <pic:cNvPicPr/>
+                  </pic:nvPicPr>
+                  <pic:blipFill>
+                    <a:blip r:embed="rId28"/>
+                    <a:stretch>
+                      <a:fillRect/>
+                    </a:stretch>
+                  </pic:blipFill>
+                  <pic:spPr>
+                    <a:xfrm>
+                      <a:off x="0" y="0"/>
+                      <a:ext cx="4155413" cy="2071935"/>
+                    </a:xfrm>
+                    <a:prstGeom prst="rect">
+                      <a:avLst/>
+                    </a:prstGeom>
+                  </pic:spPr>
+                </pic:pic>
+              </a:graphicData>
+            </a:graphic>
+          </wp:inline>
+        </w:drawing>
       </w:r>
     </w:p>
     <w:p>
@@ -1148,11 +1607,232 @@
           <w:sz w:val="20"/>
           <w:szCs w:val="20"/>
         </w:rPr>
-        <w:tab/>
+        <w:t xml:space="preserve">The URI of the instance is the protocol, followed by the connection URL. Make sure to store the URI safely as well, since it is important for connecting to the database later. </w:t>
+      </w:r>
+    </w:p>
+    <w:p>
+      <w:pPr>
+        <w:jc w:val="center"/>
+        <w:rPr>
+          <w:sz w:val="20"/>
+          <w:szCs w:val="20"/>
+        </w:rPr>
+      </w:pPr>
+      <w:r>
+        <w:rPr>
+          <w:sz w:val="20"/>
+          <w:szCs w:val="20"/>
+        </w:rPr>
+        <w:drawing>
+          <wp:inline distT="0" distB="0" distL="0" distR="0" wp14:anchorId="2EE84B61" wp14:editId="79368674">
+            <wp:extent cx="3044476" cy="2521911"/>
+            <wp:effectExtent l="0" t="0" r="3810" b="0"/>
+            <wp:docPr id="1235954045" name="Picture 1"/>
+            <wp:cNvGraphicFramePr>
+              <a:graphicFrameLocks xmlns:a="http://schemas.openxmlformats.org/drawingml/2006/main" noChangeAspect="1"/>
+            </wp:cNvGraphicFramePr>
+            <a:graphic xmlns:a="http://schemas.openxmlformats.org/drawingml/2006/main">
+              <a:graphicData uri="http://schemas.openxmlformats.org/drawingml/2006/picture">
+                <pic:pic xmlns:pic="http://schemas.openxmlformats.org/drawingml/2006/picture">
+                  <pic:nvPicPr>
+                    <pic:cNvPr id="1235954045" name=""/>
+                    <pic:cNvPicPr/>
+                  </pic:nvPicPr>
+                  <pic:blipFill>
+                    <a:blip r:embed="rId29"/>
+                    <a:stretch>
+                      <a:fillRect/>
+                    </a:stretch>
+                  </pic:blipFill>
+                  <pic:spPr>
+                    <a:xfrm>
+                      <a:off x="0" y="0"/>
+                      <a:ext cx="3044476" cy="2521911"/>
+                    </a:xfrm>
+                    <a:prstGeom prst="rect">
+                      <a:avLst/>
+                    </a:prstGeom>
+                  </pic:spPr>
+                </pic:pic>
+              </a:graphicData>
+            </a:graphic>
+          </wp:inline>
+        </w:drawing>
+      </w:r>
+    </w:p>
+    <w:p>
+      <w:pPr>
+        <w:jc w:val="both"/>
+        <w:rPr>
+          <w:sz w:val="20"/>
+          <w:szCs w:val="20"/>
+        </w:rPr>
+      </w:pPr>
+      <w:r>
+        <w:rPr>
+          <w:sz w:val="20"/>
+          <w:szCs w:val="20"/>
+        </w:rPr>
+        <w:t>For example</w:t>
+      </w:r>
+      <w:r>
+        <w:rPr>
+          <w:sz w:val="20"/>
+          <w:szCs w:val="20"/>
+        </w:rPr>
+        <w:t xml:space="preserve">, the URI </w:t>
+      </w:r>
+      <w:r>
+        <w:rPr>
+          <w:sz w:val="20"/>
+          <w:szCs w:val="20"/>
+        </w:rPr>
+        <w:t xml:space="preserve">here </w:t>
+      </w:r>
+      <w:r>
+        <w:rPr>
+          <w:sz w:val="20"/>
+          <w:szCs w:val="20"/>
+        </w:rPr>
+        <w:t xml:space="preserve">would be </w:t>
+      </w:r>
+      <w:r>
+        <w:rPr>
+          <w:sz w:val="20"/>
+          <w:szCs w:val="20"/>
+        </w:rPr>
+        <w:t>neo4j+s://447c98e4.databases.neo4j.io:768</w:t>
+      </w:r>
+      <w:r>
+        <w:rPr>
+          <w:sz w:val="20"/>
+          <w:szCs w:val="20"/>
+        </w:rPr>
+        <w:t xml:space="preserve">7 </w:t>
+      </w:r>
+    </w:p>
+    <w:p>
+      <w:pPr>
+        <w:jc w:val="both"/>
+        <w:rPr>
+          <w:sz w:val="20"/>
+          <w:szCs w:val="20"/>
+        </w:rPr>
+      </w:pPr>
+      <w:r>
+        <w:rPr>
+          <w:sz w:val="20"/>
+          <w:szCs w:val="20"/>
+        </w:rPr>
+        <w:t xml:space="preserve">Import the </w:t>
+      </w:r>
+      <w:r>
+        <w:rPr>
+          <w:sz w:val="20"/>
+          <w:szCs w:val="20"/>
+        </w:rPr>
+        <w:t>.csv file and build the schema and map the columns of the csv to the nodes and edges of the knowledge grap</w:t>
+      </w:r>
+      <w:r>
+        <w:rPr>
+          <w:sz w:val="20"/>
+          <w:szCs w:val="20"/>
+        </w:rPr>
+        <w:t>h. This is done by creating a node/relationship, then double clicking on it and adding the required properties to it.</w:t>
+      </w:r>
+    </w:p>
+    <w:p>
+      <w:pPr>
+        <w:jc w:val="both"/>
+        <w:rPr>
+          <w:sz w:val="20"/>
+          <w:szCs w:val="20"/>
+        </w:rPr>
+      </w:pPr>
+      <w:r>
+        <w:rPr>
+          <w:sz w:val="20"/>
+          <w:szCs w:val="20"/>
+        </w:rPr>
+        <w:lastRenderedPageBreak/>
+        <w:drawing>
+          <wp:inline distT="0" distB="0" distL="0" distR="0" wp14:anchorId="277CC9AD" wp14:editId="38F24A91">
+            <wp:extent cx="5486400" cy="2180590"/>
+            <wp:effectExtent l="0" t="0" r="0" b="0"/>
+            <wp:docPr id="678228614" name="Picture 1"/>
+            <wp:cNvGraphicFramePr>
+              <a:graphicFrameLocks xmlns:a="http://schemas.openxmlformats.org/drawingml/2006/main" noChangeAspect="1"/>
+            </wp:cNvGraphicFramePr>
+            <a:graphic xmlns:a="http://schemas.openxmlformats.org/drawingml/2006/main">
+              <a:graphicData uri="http://schemas.openxmlformats.org/drawingml/2006/picture">
+                <pic:pic xmlns:pic="http://schemas.openxmlformats.org/drawingml/2006/picture">
+                  <pic:nvPicPr>
+                    <pic:cNvPr id="678228614" name=""/>
+                    <pic:cNvPicPr/>
+                  </pic:nvPicPr>
+                  <pic:blipFill>
+                    <a:blip r:embed="rId30"/>
+                    <a:stretch>
+                      <a:fillRect/>
+                    </a:stretch>
+                  </pic:blipFill>
+                  <pic:spPr>
+                    <a:xfrm>
+                      <a:off x="0" y="0"/>
+                      <a:ext cx="5486400" cy="2180590"/>
+                    </a:xfrm>
+                    <a:prstGeom prst="rect">
+                      <a:avLst/>
+                    </a:prstGeom>
+                  </pic:spPr>
+                </pic:pic>
+              </a:graphicData>
+            </a:graphic>
+          </wp:inline>
+        </w:drawing>
+      </w:r>
+    </w:p>
+    <w:p>
+      <w:pPr>
+        <w:jc w:val="both"/>
+        <w:rPr>
+          <w:sz w:val="20"/>
+          <w:szCs w:val="20"/>
+        </w:rPr>
+      </w:pPr>
+      <w:r>
+        <w:rPr>
+          <w:sz w:val="20"/>
+          <w:szCs w:val="20"/>
+        </w:rPr>
+        <w:t xml:space="preserve">Once the schema is built, ‘Run import’ to populate the schema and finish constructing the knowledge graph. </w:t>
+      </w:r>
+    </w:p>
+    <w:p>
+      <w:pPr>
+        <w:jc w:val="both"/>
+        <w:rPr>
+          <w:sz w:val="20"/>
+          <w:szCs w:val="20"/>
+        </w:rPr>
+      </w:pPr>
+      <w:r>
+        <w:rPr>
+          <w:sz w:val="20"/>
+          <w:szCs w:val="20"/>
+        </w:rPr>
+        <w:t>This completes building the knowledge graph</w:t>
+      </w:r>
+      <w:r>
+        <w:rPr>
+          <w:sz w:val="20"/>
+          <w:szCs w:val="20"/>
+        </w:rPr>
+        <w:t xml:space="preserve">. </w:t>
       </w:r>
     </w:p>
     <w:sectPr>
-      <w:footerReference w:type="default" r:id="rId23"/>
+      <w:footerReference w:type="default" r:id="rId31"/>
       <w:pgSz w:w="12240" w:h="15840"/>
       <w:pgMar w:top="1728" w:right="1800" w:bottom="1440" w:left="1800" w:header="720" w:footer="720" w:gutter="0"/>
       <w:pgNumType w:start="0"/>
@@ -2075,6 +2755,95 @@
     </w:lvl>
   </w:abstractNum>
   <w:abstractNum w:abstractNumId="17" w15:restartNumberingAfterBreak="0">
+    <w:nsid w:val="3F931B88"/>
+    <w:multiLevelType w:val="hybridMultilevel"/>
+    <w:tmpl w:val="867491BC"/>
+    <w:lvl w:ilvl="0" w:tplc="40090017">
+      <w:start w:val="1"/>
+      <w:numFmt w:val="lowerLetter"/>
+      <w:lvlText w:val="%1)"/>
+      <w:lvlJc w:val="left"/>
+      <w:pPr>
+        <w:ind w:left="720" w:hanging="360"/>
+      </w:pPr>
+      <w:rPr>
+        <w:rFonts w:hint="default"/>
+      </w:rPr>
+    </w:lvl>
+    <w:lvl w:ilvl="1" w:tplc="40090019" w:tentative="1">
+      <w:start w:val="1"/>
+      <w:numFmt w:val="lowerLetter"/>
+      <w:lvlText w:val="%2."/>
+      <w:lvlJc w:val="left"/>
+      <w:pPr>
+        <w:ind w:left="1440" w:hanging="360"/>
+      </w:pPr>
+    </w:lvl>
+    <w:lvl w:ilvl="2" w:tplc="4009001B" w:tentative="1">
+      <w:start w:val="1"/>
+      <w:numFmt w:val="lowerRoman"/>
+      <w:lvlText w:val="%3."/>
+      <w:lvlJc w:val="right"/>
+      <w:pPr>
+        <w:ind w:left="2160" w:hanging="180"/>
+      </w:pPr>
+    </w:lvl>
+    <w:lvl w:ilvl="3" w:tplc="4009000F" w:tentative="1">
+      <w:start w:val="1"/>
+      <w:numFmt w:val="decimal"/>
+      <w:lvlText w:val="%4."/>
+      <w:lvlJc w:val="left"/>
+      <w:pPr>
+        <w:ind w:left="2880" w:hanging="360"/>
+      </w:pPr>
+    </w:lvl>
+    <w:lvl w:ilvl="4" w:tplc="40090019" w:tentative="1">
+      <w:start w:val="1"/>
+      <w:numFmt w:val="lowerLetter"/>
+      <w:lvlText w:val="%5."/>
+      <w:lvlJc w:val="left"/>
+      <w:pPr>
+        <w:ind w:left="3600" w:hanging="360"/>
+      </w:pPr>
+    </w:lvl>
+    <w:lvl w:ilvl="5" w:tplc="4009001B" w:tentative="1">
+      <w:start w:val="1"/>
+      <w:numFmt w:val="lowerRoman"/>
+      <w:lvlText w:val="%6."/>
+      <w:lvlJc w:val="right"/>
+      <w:pPr>
+        <w:ind w:left="4320" w:hanging="180"/>
+      </w:pPr>
+    </w:lvl>
+    <w:lvl w:ilvl="6" w:tplc="4009000F" w:tentative="1">
+      <w:start w:val="1"/>
+      <w:numFmt w:val="decimal"/>
+      <w:lvlText w:val="%7."/>
+      <w:lvlJc w:val="left"/>
+      <w:pPr>
+        <w:ind w:left="5040" w:hanging="360"/>
+      </w:pPr>
+    </w:lvl>
+    <w:lvl w:ilvl="7" w:tplc="40090019" w:tentative="1">
+      <w:start w:val="1"/>
+      <w:numFmt w:val="lowerLetter"/>
+      <w:lvlText w:val="%8."/>
+      <w:lvlJc w:val="left"/>
+      <w:pPr>
+        <w:ind w:left="5760" w:hanging="360"/>
+      </w:pPr>
+    </w:lvl>
+    <w:lvl w:ilvl="8" w:tplc="4009001B" w:tentative="1">
+      <w:start w:val="1"/>
+      <w:numFmt w:val="lowerRoman"/>
+      <w:lvlText w:val="%9."/>
+      <w:lvlJc w:val="right"/>
+      <w:pPr>
+        <w:ind w:left="6480" w:hanging="180"/>
+      </w:pPr>
+    </w:lvl>
+  </w:abstractNum>
+  <w:abstractNum w:abstractNumId="18" w15:restartNumberingAfterBreak="0">
     <w:nsid w:val="47164D09"/>
     <w:multiLevelType w:val="multilevel"/>
     <w:tmpl w:val="0409001F"/>
@@ -2160,13 +2929,102 @@
       </w:pPr>
     </w:lvl>
   </w:abstractNum>
-  <w:abstractNum w:abstractNumId="18" w15:restartNumberingAfterBreak="0">
+  <w:abstractNum w:abstractNumId="19" w15:restartNumberingAfterBreak="0">
     <w:nsid w:val="5A9962BE"/>
     <w:multiLevelType w:val="hybridMultilevel"/>
     <w:tmpl w:val="D6C034EE"/>
     <w:lvl w:ilvl="0" w:tplc="40090017">
       <w:start w:val="1"/>
       <w:numFmt w:val="lowerLetter"/>
+      <w:lvlText w:val="%1)"/>
+      <w:lvlJc w:val="left"/>
+      <w:pPr>
+        <w:ind w:left="720" w:hanging="360"/>
+      </w:pPr>
+      <w:rPr>
+        <w:rFonts w:hint="default"/>
+      </w:rPr>
+    </w:lvl>
+    <w:lvl w:ilvl="1" w:tplc="40090019" w:tentative="1">
+      <w:start w:val="1"/>
+      <w:numFmt w:val="lowerLetter"/>
+      <w:lvlText w:val="%2."/>
+      <w:lvlJc w:val="left"/>
+      <w:pPr>
+        <w:ind w:left="1440" w:hanging="360"/>
+      </w:pPr>
+    </w:lvl>
+    <w:lvl w:ilvl="2" w:tplc="4009001B" w:tentative="1">
+      <w:start w:val="1"/>
+      <w:numFmt w:val="lowerRoman"/>
+      <w:lvlText w:val="%3."/>
+      <w:lvlJc w:val="right"/>
+      <w:pPr>
+        <w:ind w:left="2160" w:hanging="180"/>
+      </w:pPr>
+    </w:lvl>
+    <w:lvl w:ilvl="3" w:tplc="4009000F" w:tentative="1">
+      <w:start w:val="1"/>
+      <w:numFmt w:val="decimal"/>
+      <w:lvlText w:val="%4."/>
+      <w:lvlJc w:val="left"/>
+      <w:pPr>
+        <w:ind w:left="2880" w:hanging="360"/>
+      </w:pPr>
+    </w:lvl>
+    <w:lvl w:ilvl="4" w:tplc="40090019" w:tentative="1">
+      <w:start w:val="1"/>
+      <w:numFmt w:val="lowerLetter"/>
+      <w:lvlText w:val="%5."/>
+      <w:lvlJc w:val="left"/>
+      <w:pPr>
+        <w:ind w:left="3600" w:hanging="360"/>
+      </w:pPr>
+    </w:lvl>
+    <w:lvl w:ilvl="5" w:tplc="4009001B" w:tentative="1">
+      <w:start w:val="1"/>
+      <w:numFmt w:val="lowerRoman"/>
+      <w:lvlText w:val="%6."/>
+      <w:lvlJc w:val="right"/>
+      <w:pPr>
+        <w:ind w:left="4320" w:hanging="180"/>
+      </w:pPr>
+    </w:lvl>
+    <w:lvl w:ilvl="6" w:tplc="4009000F" w:tentative="1">
+      <w:start w:val="1"/>
+      <w:numFmt w:val="decimal"/>
+      <w:lvlText w:val="%7."/>
+      <w:lvlJc w:val="left"/>
+      <w:pPr>
+        <w:ind w:left="5040" w:hanging="360"/>
+      </w:pPr>
+    </w:lvl>
+    <w:lvl w:ilvl="7" w:tplc="40090019" w:tentative="1">
+      <w:start w:val="1"/>
+      <w:numFmt w:val="lowerLetter"/>
+      <w:lvlText w:val="%8."/>
+      <w:lvlJc w:val="left"/>
+      <w:pPr>
+        <w:ind w:left="5760" w:hanging="360"/>
+      </w:pPr>
+    </w:lvl>
+    <w:lvl w:ilvl="8" w:tplc="4009001B" w:tentative="1">
+      <w:start w:val="1"/>
+      <w:numFmt w:val="lowerRoman"/>
+      <w:lvlText w:val="%9."/>
+      <w:lvlJc w:val="right"/>
+      <w:pPr>
+        <w:ind w:left="6480" w:hanging="180"/>
+      </w:pPr>
+    </w:lvl>
+  </w:abstractNum>
+  <w:abstractNum w:abstractNumId="20" w15:restartNumberingAfterBreak="0">
+    <w:nsid w:val="64113D62"/>
+    <w:multiLevelType w:val="hybridMultilevel"/>
+    <w:tmpl w:val="CD52779C"/>
+    <w:lvl w:ilvl="0" w:tplc="D402FA16">
+      <w:start w:val="1"/>
+      <w:numFmt w:val="upperLetter"/>
       <w:lvlText w:val="%1)"/>
       <w:lvlJc w:val="left"/>
       <w:pPr>
@@ -2262,7 +3120,7 @@
     <w:abstractNumId w:val="9"/>
   </w:num>
   <w:num w:numId="5" w16cid:durableId="675888313">
-    <w:abstractNumId w:val="17"/>
+    <w:abstractNumId w:val="18"/>
   </w:num>
   <w:num w:numId="6" w16cid:durableId="759177337">
     <w:abstractNumId w:val="10"/>
@@ -2298,7 +3156,7 @@
     <w:abstractNumId w:val="13"/>
   </w:num>
   <w:num w:numId="17" w16cid:durableId="747457726">
-    <w:abstractNumId w:val="18"/>
+    <w:abstractNumId w:val="19"/>
   </w:num>
   <w:num w:numId="18" w16cid:durableId="2057467713">
     <w:abstractNumId w:val="15"/>
@@ -2311,6 +3169,12 @@
   </w:num>
   <w:num w:numId="21" w16cid:durableId="1749764419">
     <w:abstractNumId w:val="16"/>
+  </w:num>
+  <w:num w:numId="22" w16cid:durableId="1283027943">
+    <w:abstractNumId w:val="17"/>
+  </w:num>
+  <w:num w:numId="23" w16cid:durableId="54279604">
+    <w:abstractNumId w:val="20"/>
   </w:num>
 </w:numbering>
 </file>

</xml_diff>